<commit_message>
create 2 new parts, update old part 1.1. version 1.2
</commit_message>
<xml_diff>
--- a/lw4/LK-requirements (Kalagin PS32).docx
+++ b/lw4/LK-requirements (Kalagin PS32).docx
@@ -382,6 +382,7 @@
               <w:rPr>
                 <w:rtl w:val="0"/>
               </w:rPr>
+              <w:t xml:space="preserve">1.2</w:t>
             </w:r>
           </w:p>
         </w:tc>
@@ -396,6 +397,7 @@
               <w:rPr>
                 <w:rtl w:val="0"/>
               </w:rPr>
+              <w:t xml:space="preserve">06.01.2018</w:t>
             </w:r>
           </w:p>
         </w:tc>
@@ -410,6 +412,7 @@
               <w:rPr>
                 <w:rtl w:val="0"/>
               </w:rPr>
+              <w:t xml:space="preserve">Дополнены пункты из 1.1, разработаны 2.1 и 3.1</w:t>
             </w:r>
           </w:p>
         </w:tc>
@@ -926,6 +929,38 @@
           <w:between w:space="0" w:sz="0" w:val="nil"/>
         </w:pBdr>
         <w:shd w:fill="auto" w:val="clear"/>
+        <w:spacing w:after="0" w:before="0" w:line="276" w:lineRule="auto"/>
+        <w:ind w:left="720" w:right="0" w:hanging="360"/>
+        <w:contextualSpacing w:val="1"/>
+        <w:jc w:val="left"/>
+        <w:rPr>
+          <w:u w:val="none"/>
+        </w:rPr>
+      </w:pPr>
+      <w:r>
+        <w:rPr>
+          <w:rtl w:val="0"/>
+        </w:rPr>
+        <w:t xml:space="preserve">Главная страница личного кабинета</w:t>
+      </w:r>
+    </w:p>
+    <w:p>
+      <w:pPr>
+        <w:keepNext w:val="0"/>
+        <w:keepLines w:val="0"/>
+        <w:widowControl w:val="1"/>
+        <w:numPr>
+          <w:ilvl w:val="0"/>
+          <w:numId w:val="1"/>
+        </w:numPr>
+        <w:pBdr>
+          <w:top w:space="0" w:sz="0" w:val="nil"/>
+          <w:left w:space="0" w:sz="0" w:val="nil"/>
+          <w:bottom w:space="0" w:sz="0" w:val="nil"/>
+          <w:right w:space="0" w:sz="0" w:val="nil"/>
+          <w:between w:space="0" w:sz="0" w:val="nil"/>
+        </w:pBdr>
+        <w:shd w:fill="auto" w:val="clear"/>
         <w:spacing w:after="200" w:before="0" w:line="276" w:lineRule="auto"/>
         <w:ind w:left="720" w:right="0" w:hanging="360"/>
         <w:contextualSpacing w:val="1"/>
@@ -995,7 +1030,7 @@
         <w:rPr>
           <w:rtl w:val="0"/>
         </w:rPr>
-        <w:t xml:space="preserve">Поля данных формы</w:t>
+        <w:t xml:space="preserve">  Поля данных формы</w:t>
       </w:r>
     </w:p>
     <w:p>
@@ -1157,7 +1192,7 @@
           <w:b w:val="1"/>
           <w:rtl w:val="0"/>
         </w:rPr>
-        <w:t xml:space="preserve">Поле ввода адрес электронной почты</w:t>
+        <w:t xml:space="preserve">Поле ввода адреса электронной почты</w:t>
       </w:r>
     </w:p>
     <w:p>
@@ -1688,6 +1723,12 @@
         <w:contextualSpacing w:val="0"/>
         <w:rPr/>
       </w:pPr>
+      <w:r>
+        <w:rPr>
+          <w:rtl w:val="0"/>
+        </w:rPr>
+        <w:t xml:space="preserve"> </w:t>
+      </w:r>
       <w:r>
         <w:rPr>
           <w:rtl w:val="0"/>
@@ -1830,34 +1871,7 @@
         <w:rPr>
           <w:rtl w:val="0"/>
         </w:rPr>
-        <w:t xml:space="preserve">При успешной регистрации направить пользователя</w:t>
-        <w:br w:type="textWrapping"/>
-      </w:r>
-      <w:r>
-        <w:rPr>
-          <w:rtl w:val="0"/>
-        </w:rPr>
-      </w:r>
-    </w:p>
-    <w:p>
-      <w:pPr>
-        <w:pStyle w:val="Heading2"/>
-        <w:numPr>
-          <w:ilvl w:val="0"/>
-          <w:numId w:val="2"/>
-        </w:numPr>
-        <w:ind w:left="360" w:hanging="360"/>
-        <w:contextualSpacing w:val="0"/>
-        <w:rPr>
-          <w:color w:val="ff0000"/>
-        </w:rPr>
-      </w:pPr>
-      <w:r>
-        <w:rPr>
-          <w:color w:val="ff0000"/>
-          <w:rtl w:val="0"/>
-        </w:rPr>
-        <w:t xml:space="preserve">Вход</w:t>
+        <w:t xml:space="preserve">При успешной регистрации требуется перенаправить пользователя на страницу с формой входа в личный кабинет</w:t>
       </w:r>
     </w:p>
     <w:p>
@@ -1866,109 +1880,9 @@
         <w:keepLines w:val="0"/>
         <w:widowControl w:val="1"/>
         <w:numPr>
-          <w:ilvl w:val="1"/>
-          <w:numId w:val="2"/>
-        </w:numPr>
-        <w:pBdr>
-          <w:top w:space="0" w:sz="0" w:val="nil"/>
-          <w:left w:space="0" w:sz="0" w:val="nil"/>
-          <w:bottom w:space="0" w:sz="0" w:val="nil"/>
-          <w:right w:space="0" w:sz="0" w:val="nil"/>
-          <w:between w:space="0" w:sz="0" w:val="nil"/>
-        </w:pBdr>
-        <w:shd w:fill="auto" w:val="clear"/>
-        <w:spacing w:after="0" w:before="0" w:line="276" w:lineRule="auto"/>
-        <w:ind w:left="360" w:right="0" w:hanging="360"/>
-        <w:contextualSpacing w:val="1"/>
-        <w:jc w:val="left"/>
-        <w:rPr>
-          <w:rFonts w:ascii="Calibri" w:cs="Calibri" w:eastAsia="Calibri" w:hAnsi="Calibri"/>
-          <w:b w:val="0"/>
-          <w:i w:val="0"/>
-          <w:smallCaps w:val="0"/>
-          <w:strike w:val="0"/>
-          <w:color w:val="ff0000"/>
-          <w:sz w:val="22"/>
-          <w:szCs w:val="22"/>
-          <w:shd w:fill="auto" w:val="clear"/>
-          <w:vertAlign w:val="baseline"/>
-        </w:rPr>
-      </w:pPr>
-      <w:r>
-        <w:rPr>
-          <w:rFonts w:ascii="Calibri" w:cs="Calibri" w:eastAsia="Calibri" w:hAnsi="Calibri"/>
-          <w:b w:val="0"/>
-          <w:i w:val="0"/>
-          <w:smallCaps w:val="0"/>
-          <w:strike w:val="0"/>
-          <w:color w:val="ff0000"/>
-          <w:sz w:val="22"/>
-          <w:szCs w:val="22"/>
-          <w:u w:val="none"/>
-          <w:shd w:fill="auto" w:val="clear"/>
-          <w:vertAlign w:val="baseline"/>
-          <w:rtl w:val="0"/>
-        </w:rPr>
-        <w:t xml:space="preserve">Зарегистрированный пользователь должен войти в систему, если указал верный логин и пароль</w:t>
-      </w:r>
-    </w:p>
-    <w:p>
-      <w:pPr>
-        <w:keepNext w:val="0"/>
-        <w:keepLines w:val="0"/>
-        <w:widowControl w:val="1"/>
-        <w:numPr>
-          <w:ilvl w:val="1"/>
-          <w:numId w:val="2"/>
-        </w:numPr>
-        <w:pBdr>
-          <w:top w:space="0" w:sz="0" w:val="nil"/>
-          <w:left w:space="0" w:sz="0" w:val="nil"/>
-          <w:bottom w:space="0" w:sz="0" w:val="nil"/>
-          <w:right w:space="0" w:sz="0" w:val="nil"/>
-          <w:between w:space="0" w:sz="0" w:val="nil"/>
-        </w:pBdr>
-        <w:shd w:fill="auto" w:val="clear"/>
-        <w:spacing w:after="0" w:before="0" w:line="276" w:lineRule="auto"/>
-        <w:ind w:left="360" w:right="0" w:hanging="360"/>
-        <w:contextualSpacing w:val="1"/>
-        <w:jc w:val="left"/>
-        <w:rPr>
-          <w:rFonts w:ascii="Calibri" w:cs="Calibri" w:eastAsia="Calibri" w:hAnsi="Calibri"/>
-          <w:b w:val="0"/>
-          <w:i w:val="0"/>
-          <w:smallCaps w:val="0"/>
-          <w:strike w:val="0"/>
-          <w:color w:val="ff0000"/>
-          <w:sz w:val="22"/>
-          <w:szCs w:val="22"/>
-          <w:shd w:fill="auto" w:val="clear"/>
-          <w:vertAlign w:val="baseline"/>
-        </w:rPr>
-      </w:pPr>
-      <w:r>
-        <w:rPr>
-          <w:rFonts w:ascii="Calibri" w:cs="Calibri" w:eastAsia="Calibri" w:hAnsi="Calibri"/>
-          <w:b w:val="0"/>
-          <w:i w:val="0"/>
-          <w:smallCaps w:val="0"/>
-          <w:strike w:val="0"/>
-          <w:color w:val="ff0000"/>
-          <w:sz w:val="22"/>
-          <w:szCs w:val="22"/>
-          <w:u w:val="none"/>
-          <w:shd w:fill="auto" w:val="clear"/>
-          <w:vertAlign w:val="baseline"/>
-          <w:rtl w:val="0"/>
-        </w:rPr>
-        <w:t xml:space="preserve">В случае ввода невалидной информации пользователю должно показываться понятное сообщение об ошибке</w:t>
-      </w:r>
-    </w:p>
-    <w:p>
-      <w:pPr>
-        <w:keepNext w:val="0"/>
-        <w:keepLines w:val="0"/>
-        <w:widowControl w:val="1"/>
+          <w:ilvl w:val="2"/>
+          <w:numId w:val="2"/>
+        </w:numPr>
         <w:pBdr>
           <w:top w:space="0" w:sz="0" w:val="nil"/>
           <w:left w:space="0" w:sz="0" w:val="nil"/>
@@ -1978,23 +1892,643 @@
         </w:pBdr>
         <w:shd w:fill="auto" w:val="clear"/>
         <w:spacing w:after="200" w:before="0" w:line="276" w:lineRule="auto"/>
-        <w:ind w:left="360" w:right="0" w:firstLine="0"/>
+        <w:ind w:left="720" w:right="0" w:hanging="720"/>
+        <w:contextualSpacing w:val="1"/>
+        <w:jc w:val="left"/>
+        <w:rPr>
+          <w:u w:val="none"/>
+        </w:rPr>
+      </w:pPr>
+      <w:r>
+        <w:rPr>
+          <w:rtl w:val="0"/>
+        </w:rPr>
+        <w:t xml:space="preserve">Обеспечить ссылку перехода на страницу с формой входа пользователя</w:t>
+        <w:br w:type="textWrapping"/>
+      </w:r>
+      <w:r>
+        <w:rPr>
+          <w:rtl w:val="0"/>
+        </w:rPr>
+      </w:r>
+    </w:p>
+    <w:p>
+      <w:pPr>
+        <w:pStyle w:val="Heading2"/>
+        <w:numPr>
+          <w:ilvl w:val="0"/>
+          <w:numId w:val="2"/>
+        </w:numPr>
+        <w:ind w:left="360" w:hanging="360"/>
         <w:contextualSpacing w:val="0"/>
-        <w:jc w:val="left"/>
+        <w:rPr>
+          <w:color w:val="000000"/>
+        </w:rPr>
+      </w:pPr>
+      <w:r>
+        <w:rPr>
+          <w:color w:val="000000"/>
+          <w:rtl w:val="0"/>
+        </w:rPr>
+        <w:t xml:space="preserve">Вход</w:t>
+      </w:r>
+      <w:r>
+        <w:rPr>
+          <w:rtl w:val="0"/>
+        </w:rPr>
+      </w:r>
+    </w:p>
+    <w:p>
+      <w:pPr>
+        <w:pStyle w:val="Heading3"/>
+        <w:numPr>
+          <w:ilvl w:val="1"/>
+          <w:numId w:val="2"/>
+        </w:numPr>
+        <w:ind w:left="360"/>
+        <w:rPr>
+          <w:rFonts w:ascii="Cambria" w:cs="Cambria" w:eastAsia="Cambria" w:hAnsi="Cambria"/>
+          <w:color w:val="243f61"/>
+          <w:sz w:val="24"/>
+          <w:szCs w:val="24"/>
+        </w:rPr>
+      </w:pPr>
+      <w:bookmarkStart w:colFirst="0" w:colLast="0" w:name="_ef3ij1840qq8" w:id="1"/>
+      <w:bookmarkEnd w:id="1"/>
+      <w:r>
+        <w:rPr>
+          <w:rtl w:val="0"/>
+        </w:rPr>
+        <w:t xml:space="preserve"> Поля данных формы</w:t>
+      </w:r>
+    </w:p>
+    <w:p>
+      <w:pPr>
+        <w:numPr>
+          <w:ilvl w:val="2"/>
+          <w:numId w:val="2"/>
+        </w:numPr>
+        <w:spacing w:after="0" w:lineRule="auto"/>
+        <w:ind w:left="720"/>
+        <w:contextualSpacing w:val="1"/>
+        <w:rPr>
+          <w:b w:val="1"/>
+        </w:rPr>
+      </w:pPr>
+      <w:r>
+        <w:rPr>
+          <w:b w:val="1"/>
+          <w:rtl w:val="0"/>
+        </w:rPr>
+        <w:t xml:space="preserve">Форма входа</w:t>
+      </w:r>
+      <w:r>
+        <w:rPr>
+          <w:rtl w:val="0"/>
+        </w:rPr>
+        <w:t xml:space="preserve"> должна содержать следующие поля обязательные поля для ввода: </w:t>
+        <w:br w:type="textWrapping"/>
+        <w:t xml:space="preserve">Адрес электронной почты, Пароль</w:t>
+      </w:r>
+    </w:p>
+    <w:p>
+      <w:pPr>
+        <w:numPr>
+          <w:ilvl w:val="2"/>
+          <w:numId w:val="2"/>
+        </w:numPr>
+        <w:spacing w:after="0" w:lineRule="auto"/>
+        <w:ind w:left="720"/>
+        <w:contextualSpacing w:val="1"/>
+        <w:rPr>
+          <w:b w:val="1"/>
+        </w:rPr>
+      </w:pPr>
+      <w:r>
+        <w:rPr>
+          <w:b w:val="1"/>
+          <w:rtl w:val="0"/>
+        </w:rPr>
+        <w:t xml:space="preserve">Поле ввода адреса электронной почты</w:t>
+      </w:r>
+    </w:p>
+    <w:p>
+      <w:pPr>
+        <w:numPr>
+          <w:ilvl w:val="3"/>
+          <w:numId w:val="2"/>
+        </w:numPr>
+        <w:spacing w:after="0" w:lineRule="auto"/>
+        <w:ind w:left="1080"/>
+        <w:contextualSpacing w:val="1"/>
+        <w:rPr/>
+      </w:pPr>
+      <w:r>
+        <w:rPr>
+          <w:rtl w:val="0"/>
+        </w:rPr>
+        <w:t xml:space="preserve">Является обязательным полем для ввода и не может быть пустым</w:t>
+      </w:r>
+    </w:p>
+    <w:p>
+      <w:pPr>
+        <w:numPr>
+          <w:ilvl w:val="3"/>
+          <w:numId w:val="2"/>
+        </w:numPr>
+        <w:spacing w:after="0" w:lineRule="auto"/>
+        <w:ind w:left="1080"/>
+        <w:contextualSpacing w:val="1"/>
+        <w:rPr/>
+      </w:pPr>
+      <w:r>
+        <w:rPr>
+          <w:rtl w:val="0"/>
+        </w:rPr>
+        <w:t xml:space="preserve">Поле должно иметь проверку на валидность</w:t>
+      </w:r>
+    </w:p>
+    <w:p>
+      <w:pPr>
+        <w:numPr>
+          <w:ilvl w:val="3"/>
+          <w:numId w:val="2"/>
+        </w:numPr>
+        <w:spacing w:after="0" w:lineRule="auto"/>
+        <w:ind w:left="1080"/>
+        <w:contextualSpacing w:val="1"/>
+        <w:rPr/>
+      </w:pPr>
+      <w:r>
+        <w:rPr>
+          <w:rtl w:val="0"/>
+        </w:rPr>
+        <w:t xml:space="preserve">Поле должно иметь проверку в базе зарегистрированных адресов</w:t>
+      </w:r>
+    </w:p>
+    <w:p>
+      <w:pPr>
+        <w:numPr>
+          <w:ilvl w:val="2"/>
+          <w:numId w:val="2"/>
+        </w:numPr>
+        <w:spacing w:after="0" w:lineRule="auto"/>
+        <w:ind w:left="720"/>
+        <w:contextualSpacing w:val="1"/>
+        <w:rPr>
+          <w:b w:val="1"/>
+        </w:rPr>
+      </w:pPr>
+      <w:r>
+        <w:rPr>
+          <w:b w:val="1"/>
+          <w:rtl w:val="0"/>
+        </w:rPr>
+        <w:t xml:space="preserve">Поле ввода пароля</w:t>
+      </w:r>
+    </w:p>
+    <w:p>
+      <w:pPr>
+        <w:numPr>
+          <w:ilvl w:val="3"/>
+          <w:numId w:val="2"/>
+        </w:numPr>
+        <w:spacing w:after="0" w:lineRule="auto"/>
+        <w:ind w:left="1080"/>
+        <w:contextualSpacing w:val="1"/>
+        <w:rPr/>
+      </w:pPr>
+      <w:r>
+        <w:rPr>
+          <w:rtl w:val="0"/>
+        </w:rPr>
+        <w:t xml:space="preserve">Является обязательным полем для ввода и не может быть пустым</w:t>
+      </w:r>
+    </w:p>
+    <w:p>
+      <w:pPr>
+        <w:numPr>
+          <w:ilvl w:val="3"/>
+          <w:numId w:val="2"/>
+        </w:numPr>
+        <w:spacing w:after="0" w:lineRule="auto"/>
+        <w:ind w:left="1080"/>
+        <w:contextualSpacing w:val="1"/>
+        <w:rPr/>
+      </w:pPr>
+      <w:r>
+        <w:rPr>
+          <w:rtl w:val="0"/>
+        </w:rPr>
+        <w:t xml:space="preserve">Поле должно иметь проверку на сложность пароля</w:t>
+      </w:r>
+    </w:p>
+    <w:p>
+      <w:pPr>
+        <w:pStyle w:val="Heading3"/>
+        <w:numPr>
+          <w:ilvl w:val="1"/>
+          <w:numId w:val="2"/>
+        </w:numPr>
+        <w:ind w:left="360"/>
+        <w:rPr/>
+      </w:pPr>
+      <w:bookmarkStart w:colFirst="0" w:colLast="0" w:name="_di9ooaq62zun" w:id="2"/>
+      <w:bookmarkEnd w:id="2"/>
+      <w:r>
+        <w:rPr>
+          <w:rtl w:val="0"/>
+        </w:rPr>
+        <w:t xml:space="preserve">  Интерфейс и а аспекты сценария взаимодействия</w:t>
+      </w:r>
+      <w:r>
+        <w:rPr>
+          <w:rtl w:val="0"/>
+        </w:rPr>
+      </w:r>
+    </w:p>
+    <w:p>
+      <w:pPr>
+        <w:numPr>
+          <w:ilvl w:val="2"/>
+          <w:numId w:val="2"/>
+        </w:numPr>
+        <w:ind w:left="720"/>
+        <w:contextualSpacing w:val="1"/>
+        <w:rPr/>
+      </w:pPr>
+      <w:r>
+        <w:rPr>
+          <w:rtl w:val="0"/>
+        </w:rPr>
+        <w:t xml:space="preserve">При завершении ввода в каждое поле требуется совершать проверку на валидность и в случае ввод неверных данных сразу же уведомлять пользователя об ошибках или предупреждениях</w:t>
+      </w:r>
+    </w:p>
+    <w:p>
+      <w:pPr>
+        <w:numPr>
+          <w:ilvl w:val="2"/>
+          <w:numId w:val="2"/>
+        </w:numPr>
+        <w:ind w:left="720"/>
+        <w:contextualSpacing w:val="1"/>
+        <w:rPr/>
+      </w:pPr>
+      <w:r>
+        <w:rPr>
+          <w:rtl w:val="0"/>
+        </w:rPr>
+        <w:t xml:space="preserve">В интерфейсе формы следует обеспечить понятное для пользователя отображение обязательного заполнения всех полей</w:t>
+      </w:r>
+    </w:p>
+    <w:p>
+      <w:pPr>
+        <w:numPr>
+          <w:ilvl w:val="2"/>
+          <w:numId w:val="2"/>
+        </w:numPr>
+        <w:ind w:left="720"/>
+        <w:contextualSpacing w:val="1"/>
+        <w:rPr/>
+      </w:pPr>
+      <w:r>
+        <w:rPr>
+          <w:rtl w:val="0"/>
+        </w:rPr>
+        <w:t xml:space="preserve">Если введены не все обязательные поля в форму, следует не показывать или не давать пользователю нажать на кнопку входа</w:t>
+      </w:r>
+    </w:p>
+    <w:p>
+      <w:pPr>
+        <w:numPr>
+          <w:ilvl w:val="2"/>
+          <w:numId w:val="2"/>
+        </w:numPr>
+        <w:ind w:left="720"/>
+        <w:contextualSpacing w:val="1"/>
+        <w:rPr/>
+      </w:pPr>
+      <w:r>
+        <w:rPr>
+          <w:rtl w:val="0"/>
+        </w:rPr>
+        <w:t xml:space="preserve">Обеспечить ссылку перехода на страницу с формой для регистрации пользователя</w:t>
+      </w:r>
+    </w:p>
+    <w:p>
+      <w:pPr>
+        <w:numPr>
+          <w:ilvl w:val="2"/>
+          <w:numId w:val="2"/>
+        </w:numPr>
+        <w:ind w:left="720"/>
+        <w:contextualSpacing w:val="1"/>
+        <w:rPr/>
+      </w:pPr>
+      <w:r>
+        <w:rPr>
+          <w:rtl w:val="0"/>
+        </w:rPr>
+        <w:t xml:space="preserve">Обеспечить ссылку перехода на страницу с формой для напоминания пароля</w:t>
+      </w:r>
+    </w:p>
+    <w:p>
+      <w:pPr>
+        <w:numPr>
+          <w:ilvl w:val="2"/>
+          <w:numId w:val="2"/>
+        </w:numPr>
+        <w:ind w:left="720"/>
+        <w:contextualSpacing w:val="1"/>
+        <w:rPr/>
+      </w:pPr>
+      <w:r>
+        <w:rPr>
+          <w:rtl w:val="0"/>
+        </w:rPr>
+        <w:t xml:space="preserve">При успешном входе требуется перенаправить пользователя на главную страницу личного кабинета.</w:t>
+        <w:br w:type="textWrapping"/>
+      </w:r>
+    </w:p>
+    <w:p>
+      <w:pPr>
+        <w:pStyle w:val="Heading2"/>
+        <w:numPr>
+          <w:ilvl w:val="0"/>
+          <w:numId w:val="2"/>
+        </w:numPr>
+        <w:ind w:left="360"/>
+        <w:rPr>
+          <w:rFonts w:ascii="Cambria" w:cs="Cambria" w:eastAsia="Cambria" w:hAnsi="Cambria"/>
+          <w:sz w:val="26"/>
+          <w:szCs w:val="26"/>
+        </w:rPr>
+      </w:pPr>
+      <w:bookmarkStart w:colFirst="0" w:colLast="0" w:name="_2x5hmekelris" w:id="3"/>
+      <w:bookmarkEnd w:id="3"/>
+      <w:r>
+        <w:rPr>
+          <w:color w:val="000000"/>
+          <w:rtl w:val="0"/>
+        </w:rPr>
+        <w:t xml:space="preserve">Восстановление доступа в личный кабинет</w:t>
+      </w:r>
+      <w:r>
+        <w:rPr>
+          <w:color w:val="243f61"/>
+          <w:sz w:val="24"/>
+          <w:szCs w:val="24"/>
+          <w:rtl w:val="0"/>
+        </w:rPr>
+        <w:t xml:space="preserve">  </w:t>
+      </w:r>
+    </w:p>
+    <w:p>
+      <w:pPr>
+        <w:pStyle w:val="Heading2"/>
+        <w:numPr>
+          <w:ilvl w:val="1"/>
+          <w:numId w:val="2"/>
+        </w:numPr>
+        <w:ind w:left="360"/>
+        <w:rPr>
+          <w:rFonts w:ascii="Cambria" w:cs="Cambria" w:eastAsia="Cambria" w:hAnsi="Cambria"/>
+          <w:sz w:val="26"/>
+          <w:szCs w:val="26"/>
+        </w:rPr>
+      </w:pPr>
+      <w:bookmarkStart w:colFirst="0" w:colLast="0" w:name="_9wh6dtq02612" w:id="4"/>
+      <w:bookmarkEnd w:id="4"/>
+      <w:r>
+        <w:rPr>
+          <w:color w:val="243f61"/>
+          <w:sz w:val="24"/>
+          <w:szCs w:val="24"/>
+          <w:rtl w:val="0"/>
+        </w:rPr>
+        <w:t xml:space="preserve">  Поля данных формы</w:t>
+      </w:r>
+      <w:r>
+        <w:rPr>
+          <w:rtl w:val="0"/>
+        </w:rPr>
+      </w:r>
+    </w:p>
+    <w:p>
+      <w:pPr>
+        <w:numPr>
+          <w:ilvl w:val="2"/>
+          <w:numId w:val="2"/>
+        </w:numPr>
+        <w:spacing w:after="0" w:lineRule="auto"/>
+        <w:ind w:left="720"/>
+        <w:contextualSpacing w:val="1"/>
         <w:rPr>
           <w:rFonts w:ascii="Calibri" w:cs="Calibri" w:eastAsia="Calibri" w:hAnsi="Calibri"/>
-          <w:b w:val="0"/>
-          <w:i w:val="0"/>
-          <w:smallCaps w:val="0"/>
-          <w:strike w:val="0"/>
-          <w:color w:val="ff0000"/>
+          <w:b w:val="1"/>
+          <w:color w:val="000000"/>
           <w:sz w:val="22"/>
           <w:szCs w:val="22"/>
+        </w:rPr>
+      </w:pPr>
+      <w:r>
+        <w:rPr>
+          <w:b w:val="1"/>
+          <w:rtl w:val="0"/>
+        </w:rPr>
+        <w:t xml:space="preserve">Форма восстановления доступа в личный кабинет</w:t>
+      </w:r>
+      <w:r>
+        <w:rPr>
+          <w:rtl w:val="0"/>
+        </w:rPr>
+        <w:t xml:space="preserve"> должна содержать следующие поля: </w:t>
+        <w:br w:type="textWrapping"/>
+        <w:t xml:space="preserve">Адрес электронной почты</w:t>
+      </w:r>
+    </w:p>
+    <w:p>
+      <w:pPr>
+        <w:numPr>
+          <w:ilvl w:val="2"/>
+          <w:numId w:val="2"/>
+        </w:numPr>
+        <w:spacing w:after="0" w:lineRule="auto"/>
+        <w:ind w:left="720"/>
+        <w:contextualSpacing w:val="1"/>
+        <w:rPr>
+          <w:rFonts w:ascii="Calibri" w:cs="Calibri" w:eastAsia="Calibri" w:hAnsi="Calibri"/>
+          <w:b w:val="1"/>
+          <w:color w:val="000000"/>
+          <w:sz w:val="22"/>
+          <w:szCs w:val="22"/>
+        </w:rPr>
+      </w:pPr>
+      <w:r>
+        <w:rPr>
+          <w:b w:val="1"/>
+          <w:rtl w:val="0"/>
+        </w:rPr>
+        <w:t xml:space="preserve">Обязательные поля для ввода:</w:t>
+      </w:r>
+      <w:r>
+        <w:rPr>
+          <w:rtl w:val="0"/>
+        </w:rPr>
+        <w:t xml:space="preserve"> Адрес электронной почты</w:t>
+      </w:r>
+    </w:p>
+    <w:p>
+      <w:pPr>
+        <w:numPr>
+          <w:ilvl w:val="2"/>
+          <w:numId w:val="2"/>
+        </w:numPr>
+        <w:spacing w:after="0" w:lineRule="auto"/>
+        <w:ind w:left="720"/>
+        <w:contextualSpacing w:val="1"/>
+        <w:rPr>
+          <w:b w:val="1"/>
+        </w:rPr>
+      </w:pPr>
+      <w:r>
+        <w:rPr>
+          <w:b w:val="1"/>
+          <w:rtl w:val="0"/>
+        </w:rPr>
+        <w:t xml:space="preserve">Поле ввода адреса электронной почты</w:t>
+      </w:r>
+    </w:p>
+    <w:p>
+      <w:pPr>
+        <w:numPr>
+          <w:ilvl w:val="3"/>
+          <w:numId w:val="2"/>
+        </w:numPr>
+        <w:spacing w:after="0" w:lineRule="auto"/>
+        <w:ind w:left="1080"/>
+        <w:contextualSpacing w:val="1"/>
+        <w:rPr/>
+      </w:pPr>
+      <w:r>
+        <w:rPr>
+          <w:rtl w:val="0"/>
+        </w:rPr>
+        <w:t xml:space="preserve">Является обязательным полем для ввода и не может быть пустым</w:t>
+      </w:r>
+    </w:p>
+    <w:p>
+      <w:pPr>
+        <w:numPr>
+          <w:ilvl w:val="3"/>
+          <w:numId w:val="2"/>
+        </w:numPr>
+        <w:spacing w:after="0" w:lineRule="auto"/>
+        <w:ind w:left="1080"/>
+        <w:contextualSpacing w:val="1"/>
+        <w:rPr/>
+      </w:pPr>
+      <w:r>
+        <w:rPr>
+          <w:rtl w:val="0"/>
+        </w:rPr>
+        <w:t xml:space="preserve">Поле должно иметь проверку на валидность</w:t>
+      </w:r>
+    </w:p>
+    <w:p>
+      <w:pPr>
+        <w:numPr>
+          <w:ilvl w:val="3"/>
+          <w:numId w:val="2"/>
+        </w:numPr>
+        <w:spacing w:after="0" w:lineRule="auto"/>
+        <w:ind w:left="1080"/>
+        <w:contextualSpacing w:val="1"/>
+        <w:rPr/>
+      </w:pPr>
+      <w:r>
+        <w:rPr>
+          <w:rtl w:val="0"/>
+        </w:rPr>
+        <w:t xml:space="preserve">Поле должно иметь проверку в базе зарегистрированных адресов</w:t>
+      </w:r>
+    </w:p>
+    <w:p>
+      <w:pPr>
+        <w:pStyle w:val="Heading3"/>
+        <w:numPr>
+          <w:ilvl w:val="1"/>
+          <w:numId w:val="2"/>
+        </w:numPr>
+        <w:ind w:left="360"/>
+        <w:rPr>
+          <w:rFonts w:ascii="Cambria" w:cs="Cambria" w:eastAsia="Cambria" w:hAnsi="Cambria"/>
+          <w:color w:val="243f61"/>
+          <w:sz w:val="24"/>
+          <w:szCs w:val="24"/>
+        </w:rPr>
+      </w:pPr>
+      <w:bookmarkStart w:colFirst="0" w:colLast="0" w:name="_73qprxbjvjpa" w:id="5"/>
+      <w:bookmarkEnd w:id="5"/>
+      <w:r>
+        <w:rPr>
+          <w:rtl w:val="0"/>
+        </w:rPr>
+        <w:t xml:space="preserve">  Интерфейс и а аспекты сценария взаимодействия</w:t>
+      </w:r>
+    </w:p>
+    <w:p>
+      <w:pPr>
+        <w:numPr>
+          <w:ilvl w:val="2"/>
+          <w:numId w:val="2"/>
+        </w:numPr>
+        <w:ind w:left="720"/>
+        <w:contextualSpacing w:val="1"/>
+        <w:rPr/>
+      </w:pPr>
+      <w:r>
+        <w:rPr>
+          <w:rtl w:val="0"/>
+        </w:rPr>
+        <w:t xml:space="preserve">При завершении ввода в поле требуется совершать проверку на валидность и в случае ввод неверных данных сразу же уведомлять пользователя об ошибках или предупреждениях</w:t>
+      </w:r>
+    </w:p>
+    <w:p>
+      <w:pPr>
+        <w:numPr>
+          <w:ilvl w:val="2"/>
+          <w:numId w:val="2"/>
+        </w:numPr>
+        <w:ind w:left="720"/>
+        <w:contextualSpacing w:val="1"/>
+        <w:rPr/>
+      </w:pPr>
+      <w:r>
+        <w:rPr>
+          <w:rtl w:val="0"/>
+        </w:rPr>
+        <w:t xml:space="preserve">Если не введено обязательные поле в форму, следует не показывать или не давать пользователю нажать на кнопку продолжения восстановления</w:t>
+      </w:r>
+    </w:p>
+    <w:p>
+      <w:pPr>
+        <w:numPr>
+          <w:ilvl w:val="2"/>
+          <w:numId w:val="2"/>
+        </w:numPr>
+        <w:ind w:left="720"/>
+        <w:contextualSpacing w:val="1"/>
+        <w:rPr>
           <w:u w:val="none"/>
-          <w:shd w:fill="auto" w:val="clear"/>
-          <w:vertAlign w:val="baseline"/>
-        </w:rPr>
-      </w:pPr>
+        </w:rPr>
+      </w:pPr>
+      <w:r>
+        <w:rPr>
+          <w:rtl w:val="0"/>
+        </w:rPr>
+        <w:t xml:space="preserve">При успешном вводе адреса электронной почты для восстановления пароля - перенаправить пользователя на страницу с дальнейшими инструкциями по восстановлению пароля</w:t>
+      </w:r>
       <w:r>
         <w:rPr>
           <w:rtl w:val="0"/>

</xml_diff>

<commit_message>
fix requirements, add test cases for registration
</commit_message>
<xml_diff>
--- a/lw4/LK-requirements (Kalagin PS32).docx
+++ b/lw4/LK-requirements (Kalagin PS32).docx
@@ -332,10 +332,14 @@
             </w:pPr>
             <w:r>
               <w:rPr>
-                <w:color w:val="000000"/>
                 <w:rtl w:val="0"/>
               </w:rPr>
               <w:t xml:space="preserve">1.1</w:t>
+            </w:r>
+            <w:r>
+              <w:rPr>
+                <w:rtl w:val="0"/>
+              </w:rPr>
             </w:r>
           </w:p>
         </w:tc>
@@ -476,6 +480,7 @@
               <w:rPr>
                 <w:rtl w:val="0"/>
               </w:rPr>
+              <w:t xml:space="preserve">1.4</w:t>
             </w:r>
           </w:p>
         </w:tc>
@@ -490,6 +495,7 @@
               <w:rPr>
                 <w:rtl w:val="0"/>
               </w:rPr>
+              <w:t xml:space="preserve">14.01.2018</w:t>
             </w:r>
           </w:p>
         </w:tc>
@@ -504,6 +510,7 @@
               <w:rPr>
                 <w:rtl w:val="0"/>
               </w:rPr>
+              <w:t xml:space="preserve">Дополнены условия для полей ввода</w:t>
             </w:r>
           </w:p>
         </w:tc>
@@ -1259,7 +1266,23 @@
         <w:rPr>
           <w:rtl w:val="0"/>
         </w:rPr>
-        <w:t xml:space="preserve">Поле должно иметь проверку на валидность</w:t>
+        <w:t xml:space="preserve">Поле должно соответствовать валидному адресу электронной почты по </w:t>
+      </w:r>
+      <w:r>
+        <w:rPr>
+          <w:rFonts w:ascii="Arial" w:cs="Arial" w:eastAsia="Arial" w:hAnsi="Arial"/>
+          <w:color w:val="333333"/>
+          <w:sz w:val="21"/>
+          <w:szCs w:val="21"/>
+          <w:highlight w:val="white"/>
+          <w:rtl w:val="0"/>
+        </w:rPr>
+        <w:t xml:space="preserve">RFC 2822</w:t>
+      </w:r>
+      <w:r>
+        <w:rPr>
+          <w:rtl w:val="0"/>
+        </w:rPr>
       </w:r>
     </w:p>
     <w:p>
@@ -1291,7 +1314,7 @@
         <w:rPr>
           <w:rtl w:val="0"/>
         </w:rPr>
-        <w:t xml:space="preserve">Поле должно иметь проверку в базе зарегистрированных адресов</w:t>
+        <w:t xml:space="preserve">Поле должно иметь проверку уникальности в  базе зарегистрированных адресов</w:t>
       </w:r>
     </w:p>
     <w:p>
@@ -1382,7 +1405,7 @@
         <w:rPr>
           <w:rtl w:val="0"/>
         </w:rPr>
-        <w:t xml:space="preserve">Поле должно иметь проверку на сложность пароля</w:t>
+        <w:t xml:space="preserve">Поле должно состоять минимум из 6 символов и содержать хотя бы одну цифру и одну заглавную букву</w:t>
       </w:r>
     </w:p>
     <w:p>
@@ -1441,7 +1464,7 @@
         <w:rPr>
           <w:rtl w:val="0"/>
         </w:rPr>
-        <w:t xml:space="preserve">Поле должно иметь проверку на полное соответствие полю ввода пароля (п. 1.1.5)</w:t>
+        <w:t xml:space="preserve">Поле должно иметь проверку на полное соответствие полю ввода пароля (п. 1.1.4)</w:t>
       </w:r>
     </w:p>
     <w:p>
@@ -1500,7 +1523,7 @@
         <w:rPr>
           <w:rtl w:val="0"/>
         </w:rPr>
-        <w:t xml:space="preserve">Поле должно иметь проверку на правильность введенной фамилии</w:t>
+        <w:t xml:space="preserve">Поле должно состоять минимум из 2 букв и не содержать цифр и специальных символов</w:t>
       </w:r>
     </w:p>
     <w:p>
@@ -1557,7 +1580,7 @@
         <w:rPr>
           <w:rtl w:val="0"/>
         </w:rPr>
-        <w:t xml:space="preserve">Поле должно иметь проверку на правильность введенного имени</w:t>
+        <w:t xml:space="preserve">Поле должно состоять минимум из 2 букв и не содержать цифр и специальных символов</w:t>
       </w:r>
     </w:p>
     <w:p>
@@ -1608,15 +1631,13 @@
         <w:spacing w:after="0" w:lineRule="auto"/>
         <w:ind w:left="1080"/>
         <w:contextualSpacing w:val="1"/>
-        <w:rPr>
-          <w:u w:val="none"/>
-        </w:rPr>
-      </w:pPr>
-      <w:r>
-        <w:rPr>
-          <w:rtl w:val="0"/>
-        </w:rPr>
-        <w:t xml:space="preserve">При заполнении должно иметь проверку на правильность введенного отчества</w:t>
+        <w:rPr/>
+      </w:pPr>
+      <w:r>
+        <w:rPr>
+          <w:rtl w:val="0"/>
+        </w:rPr>
+        <w:t xml:space="preserve">Поле должно состоять минимум из 2 букв и не содержать цифр и специальных символов</w:t>
       </w:r>
     </w:p>
     <w:p>
@@ -1673,7 +1694,7 @@
         <w:rPr>
           <w:rtl w:val="0"/>
         </w:rPr>
-        <w:t xml:space="preserve">При заполнении должно иметь проверку на валидность номера телефона</w:t>
+        <w:t xml:space="preserve">При заполнении должно состоять минимум из 10 цифр и не содержать букв или специальных символов</w:t>
       </w:r>
     </w:p>
     <w:p>
@@ -2048,7 +2069,23 @@
         <w:rPr>
           <w:rtl w:val="0"/>
         </w:rPr>
-        <w:t xml:space="preserve">Поле должно иметь проверку на валидность</w:t>
+        <w:t xml:space="preserve">Поле должно соответствовать валидному адресу электронной почты по </w:t>
+      </w:r>
+      <w:r>
+        <w:rPr>
+          <w:rFonts w:ascii="Arial" w:cs="Arial" w:eastAsia="Arial" w:hAnsi="Arial"/>
+          <w:color w:val="333333"/>
+          <w:sz w:val="21"/>
+          <w:szCs w:val="21"/>
+          <w:highlight w:val="white"/>
+          <w:rtl w:val="0"/>
+        </w:rPr>
+        <w:t xml:space="preserve">RFC 2822</w:t>
+      </w:r>
+      <w:r>
+        <w:rPr>
+          <w:rtl w:val="0"/>
+        </w:rPr>
       </w:r>
     </w:p>
     <w:p>
@@ -2066,7 +2103,12 @@
         <w:rPr>
           <w:rtl w:val="0"/>
         </w:rPr>
-        <w:t xml:space="preserve">Поле должно иметь проверку в базе зарегистрированных адресов</w:t>
+        <w:t xml:space="preserve">Поле должно иметь проверку уникальности в  базе зарегистрированных адресов</w:t>
+      </w:r>
+      <w:r>
+        <w:rPr>
+          <w:rtl w:val="0"/>
+        </w:rPr>
       </w:r>
     </w:p>
     <w:p>
@@ -2123,7 +2165,12 @@
         <w:rPr>
           <w:rtl w:val="0"/>
         </w:rPr>
-        <w:t xml:space="preserve">Поле должно иметь проверку на сложность пароля</w:t>
+        <w:t xml:space="preserve">Поле должно состоять минимум из 6 символов и содержать хотя бы одну цифру и одну заглавную букву</w:t>
+      </w:r>
+      <w:r>
+        <w:rPr>
+          <w:rtl w:val="0"/>
+        </w:rPr>
       </w:r>
     </w:p>
     <w:p>
@@ -2435,7 +2482,23 @@
         <w:rPr>
           <w:rtl w:val="0"/>
         </w:rPr>
-        <w:t xml:space="preserve">Поле должно иметь проверку на валидность</w:t>
+        <w:t xml:space="preserve">Поле должно соответствовать валидному адресу электронной почты по </w:t>
+      </w:r>
+      <w:r>
+        <w:rPr>
+          <w:rFonts w:ascii="Arial" w:cs="Arial" w:eastAsia="Arial" w:hAnsi="Arial"/>
+          <w:color w:val="333333"/>
+          <w:sz w:val="21"/>
+          <w:szCs w:val="21"/>
+          <w:highlight w:val="white"/>
+          <w:rtl w:val="0"/>
+        </w:rPr>
+        <w:t xml:space="preserve">RFC 2822</w:t>
+      </w:r>
+      <w:r>
+        <w:rPr>
+          <w:rtl w:val="0"/>
+        </w:rPr>
       </w:r>
     </w:p>
     <w:p>
@@ -2605,7 +2668,7 @@
         <w:rPr>
           <w:rtl w:val="0"/>
         </w:rPr>
-        <w:t xml:space="preserve">На главное странице личного кабинета предусмотреть переход на страницу изменения личной информации</w:t>
+        <w:t xml:space="preserve">На главной странице личного кабинета предусмотреть переход на страницу изменения личной информации</w:t>
       </w:r>
     </w:p>
     <w:p>
@@ -2831,7 +2894,7 @@
         <w:rPr>
           <w:rtl w:val="0"/>
         </w:rPr>
-        <w:t xml:space="preserve">Поле должно иметь проверку на сложность пароля</w:t>
+        <w:t xml:space="preserve">Поле должно состоять минимум из 6 символов и содержать хотя бы одну цифру и одну заглавную букву</w:t>
       </w:r>
     </w:p>
     <w:p>
@@ -2888,7 +2951,7 @@
         <w:rPr>
           <w:rtl w:val="0"/>
         </w:rPr>
-        <w:t xml:space="preserve">Поле должно иметь проверку на правильность введенной фамилии</w:t>
+        <w:t xml:space="preserve">Поле должно состоять минимум из 2 букв и не содержать цифр и специальных символов</w:t>
       </w:r>
     </w:p>
     <w:p>
@@ -2945,7 +3008,7 @@
         <w:rPr>
           <w:rtl w:val="0"/>
         </w:rPr>
-        <w:t xml:space="preserve">Поле должно иметь проверку на правильность введенного имени</w:t>
+        <w:t xml:space="preserve">Поле должно состоять минимум из 2 букв и не содержать цифр и специальных символов</w:t>
       </w:r>
     </w:p>
     <w:p>
@@ -2984,6 +3047,63 @@
         <w:rPr>
           <w:rtl w:val="0"/>
         </w:rPr>
+        <w:t xml:space="preserve">Является обязательным полем для ввода и не может быть пустым</w:t>
+      </w:r>
+    </w:p>
+    <w:p>
+      <w:pPr>
+        <w:numPr>
+          <w:ilvl w:val="4"/>
+          <w:numId w:val="2"/>
+        </w:numPr>
+        <w:spacing w:after="0" w:lineRule="auto"/>
+        <w:ind w:left="1080"/>
+        <w:contextualSpacing w:val="1"/>
+        <w:rPr/>
+      </w:pPr>
+      <w:r>
+        <w:rPr>
+          <w:rtl w:val="0"/>
+        </w:rPr>
+        <w:t xml:space="preserve">Поле должно состоять минимум из 2 букв и не содержать цифр и специальных символов</w:t>
+      </w:r>
+    </w:p>
+    <w:p>
+      <w:pPr>
+        <w:numPr>
+          <w:ilvl w:val="2"/>
+          <w:numId w:val="2"/>
+        </w:numPr>
+        <w:spacing w:after="0" w:lineRule="auto"/>
+        <w:ind w:left="720"/>
+        <w:contextualSpacing w:val="1"/>
+        <w:rPr>
+          <w:b w:val="1"/>
+        </w:rPr>
+      </w:pPr>
+      <w:r>
+        <w:rPr>
+          <w:b w:val="1"/>
+          <w:rtl w:val="0"/>
+        </w:rPr>
+        <w:t xml:space="preserve">Поле ввода номера телефона</w:t>
+      </w:r>
+    </w:p>
+    <w:p>
+      <w:pPr>
+        <w:numPr>
+          <w:ilvl w:val="4"/>
+          <w:numId w:val="2"/>
+        </w:numPr>
+        <w:spacing w:after="0" w:lineRule="auto"/>
+        <w:ind w:left="1080"/>
+        <w:contextualSpacing w:val="1"/>
+        <w:rPr/>
+      </w:pPr>
+      <w:r>
+        <w:rPr>
+          <w:rtl w:val="0"/>
+        </w:rPr>
         <w:t xml:space="preserve">Является необязательным полем, может быть пустым</w:t>
       </w:r>
     </w:p>
@@ -3002,64 +3122,7 @@
         <w:rPr>
           <w:rtl w:val="0"/>
         </w:rPr>
-        <w:t xml:space="preserve">При заполнении должно иметь проверку на правильность введенного отчества</w:t>
-      </w:r>
-    </w:p>
-    <w:p>
-      <w:pPr>
-        <w:numPr>
-          <w:ilvl w:val="2"/>
-          <w:numId w:val="2"/>
-        </w:numPr>
-        <w:spacing w:after="0" w:lineRule="auto"/>
-        <w:ind w:left="720"/>
-        <w:contextualSpacing w:val="1"/>
-        <w:rPr>
-          <w:b w:val="1"/>
-        </w:rPr>
-      </w:pPr>
-      <w:r>
-        <w:rPr>
-          <w:b w:val="1"/>
-          <w:rtl w:val="0"/>
-        </w:rPr>
-        <w:t xml:space="preserve">Поле ввода номера телефона</w:t>
-      </w:r>
-    </w:p>
-    <w:p>
-      <w:pPr>
-        <w:numPr>
-          <w:ilvl w:val="4"/>
-          <w:numId w:val="2"/>
-        </w:numPr>
-        <w:spacing w:after="0" w:lineRule="auto"/>
-        <w:ind w:left="1080"/>
-        <w:contextualSpacing w:val="1"/>
-        <w:rPr/>
-      </w:pPr>
-      <w:r>
-        <w:rPr>
-          <w:rtl w:val="0"/>
-        </w:rPr>
-        <w:t xml:space="preserve">Является необязательным полем, может быть пустым</w:t>
-      </w:r>
-    </w:p>
-    <w:p>
-      <w:pPr>
-        <w:numPr>
-          <w:ilvl w:val="4"/>
-          <w:numId w:val="2"/>
-        </w:numPr>
-        <w:spacing w:after="0" w:lineRule="auto"/>
-        <w:ind w:left="1080"/>
-        <w:contextualSpacing w:val="1"/>
-        <w:rPr/>
-      </w:pPr>
-      <w:r>
-        <w:rPr>
-          <w:rtl w:val="0"/>
-        </w:rPr>
-        <w:t xml:space="preserve">При заполнении должно иметь проверку на валидность номера телефона</w:t>
+        <w:t xml:space="preserve">При заполнении должно состоять минимум из 10 цифр и не содержать букв или специальных символов</w:t>
       </w:r>
     </w:p>
     <w:p>

</xml_diff>